<commit_message>
small change in Word
</commit_message>
<xml_diff>
--- a/Assignment1.docx
+++ b/Assignment1.docx
@@ -1,6 +1,6 @@
 
 <file path=word/document.xml><?xml version="1.0" encoding="utf-8"?>
-<w:document xmlns:wpc="http://schemas.microsoft.com/office/word/2010/wordprocessingCanvas" xmlns:cx="http://schemas.microsoft.com/office/drawing/2014/chartex" xmlns:cx1="http://schemas.microsoft.com/office/drawing/2015/9/8/chartex" xmlns:cx2="http://schemas.microsoft.com/office/drawing/2015/10/21/chartex" xmlns:cx3="http://schemas.microsoft.com/office/drawing/2016/5/9/chartex" xmlns:cx4="http://schemas.microsoft.com/office/drawing/2016/5/10/chartex" xmlns:cx5="http://schemas.microsoft.com/office/drawing/2016/5/11/chartex" xmlns:cx6="http://schemas.microsoft.com/office/drawing/2016/5/12/chartex" xmlns:cx7="http://schemas.microsoft.com/office/drawing/2016/5/13/chartex" xmlns:cx8="http://schemas.microsoft.com/office/drawing/2016/5/14/chartex" xmlns:mc="http://schemas.openxmlformats.org/markup-compatibility/2006" xmlns:aink="http://schemas.microsoft.com/office/drawing/2016/ink" xmlns:am3d="http://schemas.microsoft.com/office/drawing/2017/model3d" xmlns:o="urn:schemas-microsoft-com:office:office" xmlns:r="http://schemas.openxmlformats.org/officeDocument/2006/relationships" xmlns:m="http://schemas.openxmlformats.org/officeDocument/2006/math" xmlns:v="urn:schemas-microsoft-com:vml" xmlns:wp14="http://schemas.microsoft.com/office/word/2010/wordprocessingDrawing" xmlns:wp="http://schemas.openxmlformats.org/drawingml/2006/wordprocessingDrawing" xmlns:w10="urn:schemas-microsoft-com:office:word" xmlns:w="http://schemas.openxmlformats.org/wordprocessingml/2006/main" xmlns:w14="http://schemas.microsoft.com/office/word/2010/wordml" xmlns:w15="http://schemas.microsoft.com/office/word/2012/wordml" xmlns:w16cex="http://schemas.microsoft.com/office/word/2018/wordml/cex" xmlns:w16cid="http://schemas.microsoft.com/office/word/2016/wordml/cid" xmlns:w16="http://schemas.microsoft.com/office/word/2018/wordml" xmlns:w16sdtdh="http://schemas.microsoft.com/office/word/2020/wordml/sdtdatahash" xmlns:w16se="http://schemas.microsoft.com/office/word/2015/wordml/symex" xmlns:wpg="http://schemas.microsoft.com/office/word/2010/wordprocessingGroup" xmlns:wpi="http://schemas.microsoft.com/office/word/2010/wordprocessingInk" xmlns:wne="http://schemas.microsoft.com/office/word/2006/wordml" xmlns:wps="http://schemas.microsoft.com/office/word/2010/wordprocessingShape" mc:Ignorable="w14 w15 w16se w16cid w16 w16cex w16sdtdh wp14">
+<w:document xmlns:wpc="http://schemas.microsoft.com/office/word/2010/wordprocessingCanvas" xmlns:mc="http://schemas.openxmlformats.org/markup-compatibility/2006" xmlns:o="urn:schemas-microsoft-com:office:office" xmlns:r="http://schemas.openxmlformats.org/officeDocument/2006/relationships" xmlns:m="http://schemas.openxmlformats.org/officeDocument/2006/math" xmlns:v="urn:schemas-microsoft-com:vml" xmlns:wp14="http://schemas.microsoft.com/office/word/2010/wordprocessingDrawing" xmlns:wp="http://schemas.openxmlformats.org/drawingml/2006/wordprocessingDrawing" xmlns:w10="urn:schemas-microsoft-com:office:word" xmlns:w="http://schemas.openxmlformats.org/wordprocessingml/2006/main" xmlns:w14="http://schemas.microsoft.com/office/word/2010/wordml" xmlns:w15="http://schemas.microsoft.com/office/word/2012/wordml" xmlns:wpg="http://schemas.microsoft.com/office/word/2010/wordprocessingGroup" xmlns:wpi="http://schemas.microsoft.com/office/word/2010/wordprocessingInk" xmlns:wne="http://schemas.microsoft.com/office/word/2006/wordml" xmlns:wps="http://schemas.microsoft.com/office/word/2010/wordprocessingShape" mc:Ignorable="w14 w15 wp14">
   <w:body>
     <w:p>
       <w:pPr>
@@ -662,14 +662,25 @@
         </w:rPr>
         <w:br/>
       </w:r>
-      <w:r>
-        <w:rPr>
-          <w:rFonts w:ascii="Courier New" w:eastAsia="Times New Roman" w:hAnsi="Courier New" w:cs="Courier New"/>
-          <w:color w:val="CC7832"/>
-          <w:sz w:val="20"/>
-          <w:szCs w:val="20"/>
-        </w:rPr>
-        <w:t xml:space="preserve">def </w:t>
+      <w:proofErr w:type="spellStart"/>
+      <w:r>
+        <w:rPr>
+          <w:rFonts w:ascii="Courier New" w:eastAsia="Times New Roman" w:hAnsi="Courier New" w:cs="Courier New"/>
+          <w:color w:val="CC7832"/>
+          <w:sz w:val="20"/>
+          <w:szCs w:val="20"/>
+        </w:rPr>
+        <w:t>def</w:t>
+      </w:r>
+      <w:proofErr w:type="spellEnd"/>
+      <w:r>
+        <w:rPr>
+          <w:rFonts w:ascii="Courier New" w:eastAsia="Times New Roman" w:hAnsi="Courier New" w:cs="Courier New"/>
+          <w:color w:val="CC7832"/>
+          <w:sz w:val="20"/>
+          <w:szCs w:val="20"/>
+        </w:rPr>
+        <w:t xml:space="preserve"> </w:t>
       </w:r>
       <w:proofErr w:type="spellStart"/>
       <w:r>
@@ -753,7 +764,27 @@
           <w:szCs w:val="20"/>
         </w:rPr>
         <w:br/>
-        <w:t xml:space="preserve">    probs = sigmoid(X_L</w:t>
+        <w:t xml:space="preserve">    </w:t>
+      </w:r>
+      <w:proofErr w:type="spellStart"/>
+      <w:r>
+        <w:rPr>
+          <w:rFonts w:ascii="Courier New" w:eastAsia="Times New Roman" w:hAnsi="Courier New" w:cs="Courier New"/>
+          <w:color w:val="A9B7C6"/>
+          <w:sz w:val="20"/>
+          <w:szCs w:val="20"/>
+        </w:rPr>
+        <w:t>probs</w:t>
+      </w:r>
+      <w:proofErr w:type="spellEnd"/>
+      <w:r>
+        <w:rPr>
+          <w:rFonts w:ascii="Courier New" w:eastAsia="Times New Roman" w:hAnsi="Courier New" w:cs="Courier New"/>
+          <w:color w:val="A9B7C6"/>
+          <w:sz w:val="20"/>
+          <w:szCs w:val="20"/>
+        </w:rPr>
+        <w:t xml:space="preserve"> = sigmoid(X_L</w:t>
       </w:r>
       <w:r>
         <w:rPr>
@@ -885,7 +916,27 @@
           <w:sz w:val="20"/>
           <w:szCs w:val="20"/>
         </w:rPr>
-        <w:t>(C.T * np.log(probs)))</w:t>
+        <w:t>(C.T * np.log(</w:t>
+      </w:r>
+      <w:proofErr w:type="spellStart"/>
+      <w:r>
+        <w:rPr>
+          <w:rFonts w:ascii="Courier New" w:eastAsia="Times New Roman" w:hAnsi="Courier New" w:cs="Courier New"/>
+          <w:color w:val="A9B7C6"/>
+          <w:sz w:val="20"/>
+          <w:szCs w:val="20"/>
+        </w:rPr>
+        <w:t>probs</w:t>
+      </w:r>
+      <w:proofErr w:type="spellEnd"/>
+      <w:r>
+        <w:rPr>
+          <w:rFonts w:ascii="Courier New" w:eastAsia="Times New Roman" w:hAnsi="Courier New" w:cs="Courier New"/>
+          <w:color w:val="A9B7C6"/>
+          <w:sz w:val="20"/>
+          <w:szCs w:val="20"/>
+        </w:rPr>
+        <w:t>)))</w:t>
       </w:r>
       <w:r>
         <w:rPr>
@@ -924,6 +975,7 @@
         </w:rPr>
         <w:t xml:space="preserve">, </w:t>
       </w:r>
+      <w:proofErr w:type="spellStart"/>
       <w:r>
         <w:rPr>
           <w:rFonts w:ascii="Courier New" w:eastAsia="Times New Roman" w:hAnsi="Courier New" w:cs="Courier New"/>
@@ -933,41 +985,53 @@
         </w:rPr>
         <w:t>probs</w:t>
       </w:r>
-      <w:r>
-        <w:rPr>
-          <w:rFonts w:ascii="Courier New" w:eastAsia="Times New Roman" w:hAnsi="Courier New" w:cs="Courier New"/>
-          <w:color w:val="A9B7C6"/>
-          <w:sz w:val="20"/>
-          <w:szCs w:val="20"/>
-        </w:rPr>
-        <w:br/>
-      </w:r>
-      <w:r>
-        <w:rPr>
-          <w:rFonts w:ascii="Courier New" w:eastAsia="Times New Roman" w:hAnsi="Courier New" w:cs="Courier New"/>
-          <w:color w:val="A9B7C6"/>
-          <w:sz w:val="20"/>
-          <w:szCs w:val="20"/>
-        </w:rPr>
-        <w:br/>
-      </w:r>
-      <w:r>
-        <w:rPr>
-          <w:rFonts w:ascii="Courier New" w:eastAsia="Times New Roman" w:hAnsi="Courier New" w:cs="Courier New"/>
-          <w:color w:val="A9B7C6"/>
-          <w:sz w:val="20"/>
-          <w:szCs w:val="20"/>
-        </w:rPr>
-        <w:br/>
-      </w:r>
-      <w:r>
-        <w:rPr>
-          <w:rFonts w:ascii="Courier New" w:eastAsia="Times New Roman" w:hAnsi="Courier New" w:cs="Courier New"/>
-          <w:color w:val="CC7832"/>
-          <w:sz w:val="20"/>
-          <w:szCs w:val="20"/>
-        </w:rPr>
-        <w:t xml:space="preserve">def </w:t>
+      <w:proofErr w:type="spellEnd"/>
+      <w:r>
+        <w:rPr>
+          <w:rFonts w:ascii="Courier New" w:eastAsia="Times New Roman" w:hAnsi="Courier New" w:cs="Courier New"/>
+          <w:color w:val="A9B7C6"/>
+          <w:sz w:val="20"/>
+          <w:szCs w:val="20"/>
+        </w:rPr>
+        <w:br/>
+      </w:r>
+      <w:r>
+        <w:rPr>
+          <w:rFonts w:ascii="Courier New" w:eastAsia="Times New Roman" w:hAnsi="Courier New" w:cs="Courier New"/>
+          <w:color w:val="A9B7C6"/>
+          <w:sz w:val="20"/>
+          <w:szCs w:val="20"/>
+        </w:rPr>
+        <w:br/>
+      </w:r>
+      <w:r>
+        <w:rPr>
+          <w:rFonts w:ascii="Courier New" w:eastAsia="Times New Roman" w:hAnsi="Courier New" w:cs="Courier New"/>
+          <w:color w:val="A9B7C6"/>
+          <w:sz w:val="20"/>
+          <w:szCs w:val="20"/>
+        </w:rPr>
+        <w:br/>
+      </w:r>
+      <w:proofErr w:type="spellStart"/>
+      <w:r>
+        <w:rPr>
+          <w:rFonts w:ascii="Courier New" w:eastAsia="Times New Roman" w:hAnsi="Courier New" w:cs="Courier New"/>
+          <w:color w:val="CC7832"/>
+          <w:sz w:val="20"/>
+          <w:szCs w:val="20"/>
+        </w:rPr>
+        <w:t>def</w:t>
+      </w:r>
+      <w:proofErr w:type="spellEnd"/>
+      <w:r>
+        <w:rPr>
+          <w:rFonts w:ascii="Courier New" w:eastAsia="Times New Roman" w:hAnsi="Courier New" w:cs="Courier New"/>
+          <w:color w:val="CC7832"/>
+          <w:sz w:val="20"/>
+          <w:szCs w:val="20"/>
+        </w:rPr>
+        <w:t xml:space="preserve"> </w:t>
       </w:r>
       <w:r>
         <w:rPr>
@@ -1131,7 +1195,27 @@
           <w:szCs w:val="20"/>
         </w:rPr>
         <w:br/>
-        <w:t xml:space="preserve">    probs = (</w:t>
+        <w:t xml:space="preserve">    </w:t>
+      </w:r>
+      <w:proofErr w:type="spellStart"/>
+      <w:r>
+        <w:rPr>
+          <w:rFonts w:ascii="Courier New" w:eastAsia="Times New Roman" w:hAnsi="Courier New" w:cs="Courier New"/>
+          <w:color w:val="A9B7C6"/>
+          <w:sz w:val="20"/>
+          <w:szCs w:val="20"/>
+        </w:rPr>
+        <w:t>probs</w:t>
+      </w:r>
+      <w:proofErr w:type="spellEnd"/>
+      <w:r>
+        <w:rPr>
+          <w:rFonts w:ascii="Courier New" w:eastAsia="Times New Roman" w:hAnsi="Courier New" w:cs="Courier New"/>
+          <w:color w:val="A9B7C6"/>
+          <w:sz w:val="20"/>
+          <w:szCs w:val="20"/>
+        </w:rPr>
+        <w:t xml:space="preserve"> = (</w:t>
       </w:r>
       <w:proofErr w:type="spellStart"/>
       <w:r>
@@ -1297,6 +1381,7 @@
         </w:rPr>
         <w:t xml:space="preserve">return </w:t>
       </w:r>
+      <w:proofErr w:type="spellStart"/>
       <w:r>
         <w:rPr>
           <w:rFonts w:ascii="Courier New" w:eastAsia="Times New Roman" w:hAnsi="Courier New" w:cs="Courier New"/>
@@ -1306,41 +1391,53 @@
         </w:rPr>
         <w:t>probs</w:t>
       </w:r>
-      <w:r>
-        <w:rPr>
-          <w:rFonts w:ascii="Courier New" w:eastAsia="Times New Roman" w:hAnsi="Courier New" w:cs="Courier New"/>
-          <w:color w:val="A9B7C6"/>
-          <w:sz w:val="20"/>
-          <w:szCs w:val="20"/>
-        </w:rPr>
-        <w:br/>
-      </w:r>
-      <w:r>
-        <w:rPr>
-          <w:rFonts w:ascii="Courier New" w:eastAsia="Times New Roman" w:hAnsi="Courier New" w:cs="Courier New"/>
-          <w:color w:val="A9B7C6"/>
-          <w:sz w:val="20"/>
-          <w:szCs w:val="20"/>
-        </w:rPr>
-        <w:br/>
-      </w:r>
-      <w:r>
-        <w:rPr>
-          <w:rFonts w:ascii="Courier New" w:eastAsia="Times New Roman" w:hAnsi="Courier New" w:cs="Courier New"/>
-          <w:color w:val="A9B7C6"/>
-          <w:sz w:val="20"/>
-          <w:szCs w:val="20"/>
-        </w:rPr>
-        <w:br/>
-      </w:r>
-      <w:r>
-        <w:rPr>
-          <w:rFonts w:ascii="Courier New" w:eastAsia="Times New Roman" w:hAnsi="Courier New" w:cs="Courier New"/>
-          <w:color w:val="CC7832"/>
-          <w:sz w:val="20"/>
-          <w:szCs w:val="20"/>
-        </w:rPr>
-        <w:t xml:space="preserve">def </w:t>
+      <w:proofErr w:type="spellEnd"/>
+      <w:r>
+        <w:rPr>
+          <w:rFonts w:ascii="Courier New" w:eastAsia="Times New Roman" w:hAnsi="Courier New" w:cs="Courier New"/>
+          <w:color w:val="A9B7C6"/>
+          <w:sz w:val="20"/>
+          <w:szCs w:val="20"/>
+        </w:rPr>
+        <w:br/>
+      </w:r>
+      <w:r>
+        <w:rPr>
+          <w:rFonts w:ascii="Courier New" w:eastAsia="Times New Roman" w:hAnsi="Courier New" w:cs="Courier New"/>
+          <w:color w:val="A9B7C6"/>
+          <w:sz w:val="20"/>
+          <w:szCs w:val="20"/>
+        </w:rPr>
+        <w:br/>
+      </w:r>
+      <w:r>
+        <w:rPr>
+          <w:rFonts w:ascii="Courier New" w:eastAsia="Times New Roman" w:hAnsi="Courier New" w:cs="Courier New"/>
+          <w:color w:val="A9B7C6"/>
+          <w:sz w:val="20"/>
+          <w:szCs w:val="20"/>
+        </w:rPr>
+        <w:br/>
+      </w:r>
+      <w:proofErr w:type="spellStart"/>
+      <w:r>
+        <w:rPr>
+          <w:rFonts w:ascii="Courier New" w:eastAsia="Times New Roman" w:hAnsi="Courier New" w:cs="Courier New"/>
+          <w:color w:val="CC7832"/>
+          <w:sz w:val="20"/>
+          <w:szCs w:val="20"/>
+        </w:rPr>
+        <w:t>def</w:t>
+      </w:r>
+      <w:proofErr w:type="spellEnd"/>
+      <w:r>
+        <w:rPr>
+          <w:rFonts w:ascii="Courier New" w:eastAsia="Times New Roman" w:hAnsi="Courier New" w:cs="Courier New"/>
+          <w:color w:val="CC7832"/>
+          <w:sz w:val="20"/>
+          <w:szCs w:val="20"/>
+        </w:rPr>
+        <w:t xml:space="preserve"> </w:t>
       </w:r>
       <w:proofErr w:type="spellStart"/>
       <w:r>
@@ -1424,7 +1521,27 @@
           <w:szCs w:val="20"/>
         </w:rPr>
         <w:br/>
-        <w:t xml:space="preserve">    probs = sigmoid(X</w:t>
+        <w:t xml:space="preserve">    </w:t>
+      </w:r>
+      <w:proofErr w:type="spellStart"/>
+      <w:r>
+        <w:rPr>
+          <w:rFonts w:ascii="Courier New" w:eastAsia="Times New Roman" w:hAnsi="Courier New" w:cs="Courier New"/>
+          <w:color w:val="A9B7C6"/>
+          <w:sz w:val="20"/>
+          <w:szCs w:val="20"/>
+        </w:rPr>
+        <w:t>probs</w:t>
+      </w:r>
+      <w:proofErr w:type="spellEnd"/>
+      <w:r>
+        <w:rPr>
+          <w:rFonts w:ascii="Courier New" w:eastAsia="Times New Roman" w:hAnsi="Courier New" w:cs="Courier New"/>
+          <w:color w:val="A9B7C6"/>
+          <w:sz w:val="20"/>
+          <w:szCs w:val="20"/>
+        </w:rPr>
+        <w:t xml:space="preserve"> = sigmoid(X</w:t>
       </w:r>
       <w:r>
         <w:rPr>
@@ -1556,7 +1673,27 @@
           <w:sz w:val="20"/>
           <w:szCs w:val="20"/>
         </w:rPr>
-        <w:t>/ m) * (X @ (C.T - probs))</w:t>
+        <w:t xml:space="preserve">/ m) * (X @ (C.T - </w:t>
+      </w:r>
+      <w:proofErr w:type="spellStart"/>
+      <w:r>
+        <w:rPr>
+          <w:rFonts w:ascii="Courier New" w:eastAsia="Times New Roman" w:hAnsi="Courier New" w:cs="Courier New"/>
+          <w:color w:val="A9B7C6"/>
+          <w:sz w:val="20"/>
+          <w:szCs w:val="20"/>
+        </w:rPr>
+        <w:t>probs</w:t>
+      </w:r>
+      <w:proofErr w:type="spellEnd"/>
+      <w:r>
+        <w:rPr>
+          <w:rFonts w:ascii="Courier New" w:eastAsia="Times New Roman" w:hAnsi="Courier New" w:cs="Courier New"/>
+          <w:color w:val="A9B7C6"/>
+          <w:sz w:val="20"/>
+          <w:szCs w:val="20"/>
+        </w:rPr>
+        <w:t>))</w:t>
       </w:r>
       <w:r>
         <w:rPr>
@@ -1624,8 +1761,19 @@
           <w:sz w:val="20"/>
           <w:szCs w:val="20"/>
         </w:rPr>
-        <w:t>(C.T - probs</w:t>
-      </w:r>
+        <w:t xml:space="preserve">(C.T - </w:t>
+      </w:r>
+      <w:proofErr w:type="spellStart"/>
+      <w:r>
+        <w:rPr>
+          <w:rFonts w:ascii="Courier New" w:eastAsia="Times New Roman" w:hAnsi="Courier New" w:cs="Courier New"/>
+          <w:color w:val="A9B7C6"/>
+          <w:sz w:val="20"/>
+          <w:szCs w:val="20"/>
+        </w:rPr>
+        <w:t>probs</w:t>
+      </w:r>
+      <w:proofErr w:type="spellEnd"/>
       <w:r>
         <w:rPr>
           <w:rFonts w:ascii="Courier New" w:eastAsia="Times New Roman" w:hAnsi="Courier New" w:cs="Courier New"/>
@@ -1760,7 +1908,7 @@
     </w:p>
     <w:p>
       <w:pPr>
-        <w:pStyle w:val="HTMLPreformatted"/>
+        <w:pStyle w:val="HTML"/>
         <w:shd w:val="clear" w:color="auto" w:fill="2B2B2B"/>
         <w:rPr>
           <w:color w:val="A9B7C6"/>
@@ -1982,11 +2130,19 @@
         </w:rPr>
         <w:br/>
       </w:r>
-      <w:r>
-        <w:rPr>
-          <w:color w:val="CC7832"/>
-        </w:rPr>
-        <w:t xml:space="preserve">def </w:t>
+      <w:proofErr w:type="spellStart"/>
+      <w:r>
+        <w:rPr>
+          <w:color w:val="CC7832"/>
+        </w:rPr>
+        <w:t>def</w:t>
+      </w:r>
+      <w:proofErr w:type="spellEnd"/>
+      <w:r>
+        <w:rPr>
+          <w:color w:val="CC7832"/>
+        </w:rPr>
+        <w:t xml:space="preserve"> </w:t>
       </w:r>
       <w:proofErr w:type="spellStart"/>
       <w:r>
@@ -3026,11 +3182,19 @@
         </w:rPr>
         <w:br/>
       </w:r>
-      <w:r>
-        <w:rPr>
-          <w:color w:val="CC7832"/>
-        </w:rPr>
-        <w:t xml:space="preserve">def </w:t>
+      <w:proofErr w:type="spellStart"/>
+      <w:r>
+        <w:rPr>
+          <w:color w:val="CC7832"/>
+        </w:rPr>
+        <w:t>def</w:t>
+      </w:r>
+      <w:proofErr w:type="spellEnd"/>
+      <w:r>
+        <w:rPr>
+          <w:color w:val="CC7832"/>
+        </w:rPr>
+        <w:t xml:space="preserve"> </w:t>
       </w:r>
       <w:proofErr w:type="spellStart"/>
       <w:r>
@@ -3962,11 +4126,19 @@
         </w:rPr>
         <w:br/>
       </w:r>
-      <w:r>
-        <w:rPr>
-          <w:color w:val="CC7832"/>
-        </w:rPr>
-        <w:t xml:space="preserve">def </w:t>
+      <w:proofErr w:type="spellStart"/>
+      <w:r>
+        <w:rPr>
+          <w:color w:val="CC7832"/>
+        </w:rPr>
+        <w:t>def</w:t>
+      </w:r>
+      <w:proofErr w:type="spellEnd"/>
+      <w:r>
+        <w:rPr>
+          <w:color w:val="CC7832"/>
+        </w:rPr>
+        <w:t xml:space="preserve"> </w:t>
       </w:r>
       <w:proofErr w:type="spellStart"/>
       <w:r>
@@ -4523,7 +4695,7 @@
     </w:p>
     <w:p>
       <w:pPr>
-        <w:pStyle w:val="HTMLPreformatted"/>
+        <w:pStyle w:val="HTML"/>
         <w:shd w:val="clear" w:color="auto" w:fill="2B2B2B"/>
         <w:rPr>
           <w:color w:val="A9B7C6"/>
@@ -5521,7 +5693,6 @@
           <w:szCs w:val="24"/>
         </w:rPr>
       </w:pPr>
-      <w:proofErr w:type="gramStart"/>
       <w:r>
         <w:rPr>
           <w:rFonts w:cstheme="minorHAnsi"/>
@@ -5531,6 +5702,7 @@
         <w:lastRenderedPageBreak/>
         <w:t>2</w:t>
       </w:r>
+      <w:proofErr w:type="gramStart"/>
       <w:r>
         <w:rPr>
           <w:rFonts w:cstheme="minorHAnsi"/>
@@ -5589,15 +5761,27 @@
           <w:lang w:bidi="he-IL"/>
         </w:rPr>
       </w:pPr>
-      <w:r>
-        <w:rPr>
-          <w:rFonts w:ascii="Courier New" w:eastAsia="Times New Roman" w:hAnsi="Courier New" w:cs="Courier New"/>
-          <w:color w:val="CC7832"/>
-          <w:sz w:val="20"/>
-          <w:szCs w:val="20"/>
-          <w:lang w:bidi="he-IL"/>
-        </w:rPr>
-        <w:t xml:space="preserve">def </w:t>
+      <w:proofErr w:type="spellStart"/>
+      <w:r>
+        <w:rPr>
+          <w:rFonts w:ascii="Courier New" w:eastAsia="Times New Roman" w:hAnsi="Courier New" w:cs="Courier New"/>
+          <w:color w:val="CC7832"/>
+          <w:sz w:val="20"/>
+          <w:szCs w:val="20"/>
+          <w:lang w:bidi="he-IL"/>
+        </w:rPr>
+        <w:t>def</w:t>
+      </w:r>
+      <w:proofErr w:type="spellEnd"/>
+      <w:r>
+        <w:rPr>
+          <w:rFonts w:ascii="Courier New" w:eastAsia="Times New Roman" w:hAnsi="Courier New" w:cs="Courier New"/>
+          <w:color w:val="CC7832"/>
+          <w:sz w:val="20"/>
+          <w:szCs w:val="20"/>
+          <w:lang w:bidi="he-IL"/>
+        </w:rPr>
+        <w:t xml:space="preserve"> </w:t>
       </w:r>
       <w:proofErr w:type="spellStart"/>
       <w:r>
@@ -6815,6 +6999,7 @@
           <w:noProof/>
           <w:sz w:val="24"/>
           <w:szCs w:val="24"/>
+          <w:lang w:bidi="he-IL"/>
         </w:rPr>
         <w:drawing>
           <wp:anchor distT="0" distB="0" distL="114300" distR="114300" simplePos="0" relativeHeight="251662336" behindDoc="1" locked="0" layoutInCell="1" allowOverlap="1" wp14:anchorId="5F6D3654" wp14:editId="47C0CE28">
@@ -7179,6 +7364,7 @@
           <w:lang w:bidi="he-IL"/>
         </w:rPr>
       </w:pPr>
+      <w:proofErr w:type="spellStart"/>
       <w:r>
         <w:rPr>
           <w:rFonts w:ascii="Courier New" w:eastAsia="Times New Roman" w:hAnsi="Courier New" w:cs="Courier New"/>
@@ -7188,7 +7374,18 @@
           <w:lang w:bidi="he-IL"/>
         </w:rPr>
         <w:lastRenderedPageBreak/>
-        <w:t xml:space="preserve">def </w:t>
+        <w:t>def</w:t>
+      </w:r>
+      <w:proofErr w:type="spellEnd"/>
+      <w:r>
+        <w:rPr>
+          <w:rFonts w:ascii="Courier New" w:eastAsia="Times New Roman" w:hAnsi="Courier New" w:cs="Courier New"/>
+          <w:color w:val="CC7832"/>
+          <w:sz w:val="20"/>
+          <w:szCs w:val="20"/>
+          <w:lang w:bidi="he-IL"/>
+        </w:rPr>
+        <w:t xml:space="preserve"> </w:t>
       </w:r>
       <w:proofErr w:type="spellStart"/>
       <w:r>
@@ -7394,15 +7591,27 @@
         </w:rPr>
         <w:br/>
       </w:r>
-      <w:r>
-        <w:rPr>
-          <w:rFonts w:ascii="Courier New" w:eastAsia="Times New Roman" w:hAnsi="Courier New" w:cs="Courier New"/>
-          <w:color w:val="CC7832"/>
-          <w:sz w:val="20"/>
-          <w:szCs w:val="20"/>
-          <w:lang w:bidi="he-IL"/>
-        </w:rPr>
-        <w:t xml:space="preserve">def </w:t>
+      <w:proofErr w:type="spellStart"/>
+      <w:r>
+        <w:rPr>
+          <w:rFonts w:ascii="Courier New" w:eastAsia="Times New Roman" w:hAnsi="Courier New" w:cs="Courier New"/>
+          <w:color w:val="CC7832"/>
+          <w:sz w:val="20"/>
+          <w:szCs w:val="20"/>
+          <w:lang w:bidi="he-IL"/>
+        </w:rPr>
+        <w:t>def</w:t>
+      </w:r>
+      <w:proofErr w:type="spellEnd"/>
+      <w:r>
+        <w:rPr>
+          <w:rFonts w:ascii="Courier New" w:eastAsia="Times New Roman" w:hAnsi="Courier New" w:cs="Courier New"/>
+          <w:color w:val="CC7832"/>
+          <w:sz w:val="20"/>
+          <w:szCs w:val="20"/>
+          <w:lang w:bidi="he-IL"/>
+        </w:rPr>
+        <w:t xml:space="preserve"> </w:t>
       </w:r>
       <w:proofErr w:type="spellStart"/>
       <w:r>
@@ -8042,6 +8251,16 @@
       <w:r>
         <w:rPr>
           <w:rFonts w:ascii="Courier New" w:eastAsia="Times New Roman" w:hAnsi="Courier New" w:cs="Courier New"/>
+          <w:color w:val="CC7832"/>
+          <w:sz w:val="20"/>
+          <w:szCs w:val="20"/>
+          <w:lang w:bidi="he-IL"/>
+        </w:rPr>
+        <w:t xml:space="preserve">    </w:t>
+      </w:r>
+      <w:r>
+        <w:rPr>
+          <w:rFonts w:ascii="Courier New" w:eastAsia="Times New Roman" w:hAnsi="Courier New" w:cs="Courier New"/>
           <w:color w:val="A9B7C6"/>
           <w:sz w:val="20"/>
           <w:szCs w:val="20"/>
@@ -8130,102 +8349,51 @@
           <w:lang w:bidi="he-IL"/>
         </w:rPr>
         <w:br/>
-        <w:t xml:space="preserve">    actual = </w:t>
-      </w:r>
-      <w:proofErr w:type="spellStart"/>
-      <w:r>
-        <w:rPr>
-          <w:rFonts w:ascii="Courier New" w:eastAsia="Times New Roman" w:hAnsi="Courier New" w:cs="Courier New"/>
-          <w:color w:val="A9B7C6"/>
-          <w:sz w:val="20"/>
-          <w:szCs w:val="20"/>
-          <w:lang w:bidi="he-IL"/>
-        </w:rPr>
-        <w:t>np.linalg.lstsq</w:t>
-      </w:r>
-      <w:proofErr w:type="spellEnd"/>
-      <w:r>
-        <w:rPr>
-          <w:rFonts w:ascii="Courier New" w:eastAsia="Times New Roman" w:hAnsi="Courier New" w:cs="Courier New"/>
-          <w:color w:val="A9B7C6"/>
-          <w:sz w:val="20"/>
-          <w:szCs w:val="20"/>
-          <w:lang w:bidi="he-IL"/>
-        </w:rPr>
-        <w:t>(A</w:t>
-      </w:r>
-      <w:r>
-        <w:rPr>
-          <w:rFonts w:ascii="Courier New" w:eastAsia="Times New Roman" w:hAnsi="Courier New" w:cs="Courier New"/>
-          <w:color w:val="CC7832"/>
-          <w:sz w:val="20"/>
-          <w:szCs w:val="20"/>
-          <w:lang w:bidi="he-IL"/>
-        </w:rPr>
-        <w:t xml:space="preserve">, </w:t>
-      </w:r>
-      <w:r>
-        <w:rPr>
-          <w:rFonts w:ascii="Courier New" w:eastAsia="Times New Roman" w:hAnsi="Courier New" w:cs="Courier New"/>
-          <w:color w:val="A9B7C6"/>
-          <w:sz w:val="20"/>
-          <w:szCs w:val="20"/>
-          <w:lang w:bidi="he-IL"/>
-        </w:rPr>
-        <w:t>b)</w:t>
-      </w:r>
-      <w:r>
-        <w:rPr>
-          <w:rFonts w:ascii="Courier New" w:eastAsia="Times New Roman" w:hAnsi="Courier New" w:cs="Courier New"/>
-          <w:color w:val="A9B7C6"/>
-          <w:sz w:val="20"/>
-          <w:szCs w:val="20"/>
-          <w:lang w:bidi="he-IL"/>
-        </w:rPr>
-        <w:br/>
-        <w:t xml:space="preserve">    errors = [</w:t>
-      </w:r>
-      <w:proofErr w:type="spellStart"/>
-      <w:r>
-        <w:rPr>
-          <w:rFonts w:ascii="Courier New" w:eastAsia="Times New Roman" w:hAnsi="Courier New" w:cs="Courier New"/>
-          <w:color w:val="A9B7C6"/>
-          <w:sz w:val="20"/>
-          <w:szCs w:val="20"/>
-          <w:lang w:bidi="he-IL"/>
-        </w:rPr>
-        <w:t>np.linalg.norm</w:t>
-      </w:r>
-      <w:proofErr w:type="spellEnd"/>
-      <w:r>
-        <w:rPr>
-          <w:rFonts w:ascii="Courier New" w:eastAsia="Times New Roman" w:hAnsi="Courier New" w:cs="Courier New"/>
-          <w:color w:val="A9B7C6"/>
-          <w:sz w:val="20"/>
-          <w:szCs w:val="20"/>
-          <w:lang w:bidi="he-IL"/>
-        </w:rPr>
-        <w:t>(W - actual[</w:t>
-      </w:r>
-      <w:r>
-        <w:rPr>
-          <w:rFonts w:ascii="Courier New" w:eastAsia="Times New Roman" w:hAnsi="Courier New" w:cs="Courier New"/>
-          <w:color w:val="6897BB"/>
-          <w:sz w:val="20"/>
-          <w:szCs w:val="20"/>
-          <w:lang w:bidi="he-IL"/>
-        </w:rPr>
-        <w:t>0</w:t>
-      </w:r>
-      <w:r>
-        <w:rPr>
-          <w:rFonts w:ascii="Courier New" w:eastAsia="Times New Roman" w:hAnsi="Courier New" w:cs="Courier New"/>
-          <w:color w:val="A9B7C6"/>
-          <w:sz w:val="20"/>
-          <w:szCs w:val="20"/>
-          <w:lang w:bidi="he-IL"/>
-        </w:rPr>
-        <w:t xml:space="preserve">]) </w:t>
+        <w:t xml:space="preserve">    </w:t>
+      </w:r>
+      <w:proofErr w:type="spellStart"/>
+      <w:r>
+        <w:rPr>
+          <w:rFonts w:ascii="Courier New" w:eastAsia="Times New Roman" w:hAnsi="Courier New" w:cs="Courier New"/>
+          <w:color w:val="A9B7C6"/>
+          <w:sz w:val="20"/>
+          <w:szCs w:val="20"/>
+          <w:lang w:bidi="he-IL"/>
+        </w:rPr>
+        <w:t>plt.semilogy</w:t>
+      </w:r>
+      <w:proofErr w:type="spellEnd"/>
+      <w:r>
+        <w:rPr>
+          <w:rFonts w:ascii="Courier New" w:eastAsia="Times New Roman" w:hAnsi="Courier New" w:cs="Courier New"/>
+          <w:color w:val="A9B7C6"/>
+          <w:sz w:val="20"/>
+          <w:szCs w:val="20"/>
+          <w:lang w:bidi="he-IL"/>
+        </w:rPr>
+        <w:t>([</w:t>
+      </w:r>
+      <w:proofErr w:type="spellStart"/>
+      <w:r>
+        <w:rPr>
+          <w:rFonts w:ascii="Courier New" w:eastAsia="Times New Roman" w:hAnsi="Courier New" w:cs="Courier New"/>
+          <w:color w:val="A9B7C6"/>
+          <w:sz w:val="20"/>
+          <w:szCs w:val="20"/>
+          <w:lang w:bidi="he-IL"/>
+        </w:rPr>
+        <w:t>i</w:t>
+      </w:r>
+      <w:proofErr w:type="spellEnd"/>
+      <w:r>
+        <w:rPr>
+          <w:rFonts w:ascii="Courier New" w:eastAsia="Times New Roman" w:hAnsi="Courier New" w:cs="Courier New"/>
+          <w:color w:val="A9B7C6"/>
+          <w:sz w:val="20"/>
+          <w:szCs w:val="20"/>
+          <w:lang w:bidi="he-IL"/>
+        </w:rPr>
+        <w:t xml:space="preserve"> </w:t>
       </w:r>
       <w:r>
         <w:rPr>
@@ -8237,15 +8405,27 @@
         </w:rPr>
         <w:t xml:space="preserve">for </w:t>
       </w:r>
-      <w:r>
-        <w:rPr>
-          <w:rFonts w:ascii="Courier New" w:eastAsia="Times New Roman" w:hAnsi="Courier New" w:cs="Courier New"/>
-          <w:color w:val="A9B7C6"/>
-          <w:sz w:val="20"/>
-          <w:szCs w:val="20"/>
-          <w:lang w:bidi="he-IL"/>
-        </w:rPr>
-        <w:t xml:space="preserve">W </w:t>
+      <w:proofErr w:type="spellStart"/>
+      <w:r>
+        <w:rPr>
+          <w:rFonts w:ascii="Courier New" w:eastAsia="Times New Roman" w:hAnsi="Courier New" w:cs="Courier New"/>
+          <w:color w:val="A9B7C6"/>
+          <w:sz w:val="20"/>
+          <w:szCs w:val="20"/>
+          <w:lang w:bidi="he-IL"/>
+        </w:rPr>
+        <w:t>i</w:t>
+      </w:r>
+      <w:proofErr w:type="spellEnd"/>
+      <w:r>
+        <w:rPr>
+          <w:rFonts w:ascii="Courier New" w:eastAsia="Times New Roman" w:hAnsi="Courier New" w:cs="Courier New"/>
+          <w:color w:val="A9B7C6"/>
+          <w:sz w:val="20"/>
+          <w:szCs w:val="20"/>
+          <w:lang w:bidi="he-IL"/>
+        </w:rPr>
+        <w:t xml:space="preserve"> </w:t>
       </w:r>
       <w:r>
         <w:rPr>
@@ -8260,45 +8440,22 @@
       <w:r>
         <w:rPr>
           <w:rFonts w:ascii="Courier New" w:eastAsia="Times New Roman" w:hAnsi="Courier New" w:cs="Courier New"/>
-          <w:color w:val="A9B7C6"/>
-          <w:sz w:val="20"/>
-          <w:szCs w:val="20"/>
-          <w:lang w:bidi="he-IL"/>
-        </w:rPr>
-        <w:t>costs]</w:t>
-      </w:r>
-      <w:r>
-        <w:rPr>
-          <w:rFonts w:ascii="Courier New" w:eastAsia="Times New Roman" w:hAnsi="Courier New" w:cs="Courier New"/>
-          <w:color w:val="A9B7C6"/>
-          <w:sz w:val="20"/>
-          <w:szCs w:val="20"/>
-          <w:lang w:bidi="he-IL"/>
-        </w:rPr>
-        <w:br/>
-        <w:t xml:space="preserve">    </w:t>
-      </w:r>
-      <w:proofErr w:type="spellStart"/>
-      <w:r>
-        <w:rPr>
-          <w:rFonts w:ascii="Courier New" w:eastAsia="Times New Roman" w:hAnsi="Courier New" w:cs="Courier New"/>
-          <w:color w:val="A9B7C6"/>
-          <w:sz w:val="20"/>
-          <w:szCs w:val="20"/>
-          <w:lang w:bidi="he-IL"/>
-        </w:rPr>
-        <w:t>plt.semilogy</w:t>
-      </w:r>
-      <w:proofErr w:type="spellEnd"/>
-      <w:r>
-        <w:rPr>
-          <w:rFonts w:ascii="Courier New" w:eastAsia="Times New Roman" w:hAnsi="Courier New" w:cs="Courier New"/>
-          <w:color w:val="A9B7C6"/>
-          <w:sz w:val="20"/>
-          <w:szCs w:val="20"/>
-          <w:lang w:bidi="he-IL"/>
-        </w:rPr>
-        <w:t>([</w:t>
+          <w:color w:val="8888C6"/>
+          <w:sz w:val="20"/>
+          <w:szCs w:val="20"/>
+          <w:lang w:bidi="he-IL"/>
+        </w:rPr>
+        <w:t>range</w:t>
+      </w:r>
+      <w:r>
+        <w:rPr>
+          <w:rFonts w:ascii="Courier New" w:eastAsia="Times New Roman" w:hAnsi="Courier New" w:cs="Courier New"/>
+          <w:color w:val="A9B7C6"/>
+          <w:sz w:val="20"/>
+          <w:szCs w:val="20"/>
+          <w:lang w:bidi="he-IL"/>
+        </w:rPr>
+        <w:t>(</w:t>
       </w:r>
       <w:proofErr w:type="spellStart"/>
       <w:r>
@@ -8311,89 +8468,17 @@
         </w:rPr>
         <w:t>i</w:t>
       </w:r>
-      <w:proofErr w:type="spellEnd"/>
-      <w:r>
-        <w:rPr>
-          <w:rFonts w:ascii="Courier New" w:eastAsia="Times New Roman" w:hAnsi="Courier New" w:cs="Courier New"/>
-          <w:color w:val="A9B7C6"/>
-          <w:sz w:val="20"/>
-          <w:szCs w:val="20"/>
-          <w:lang w:bidi="he-IL"/>
-        </w:rPr>
-        <w:t xml:space="preserve"> </w:t>
-      </w:r>
-      <w:r>
-        <w:rPr>
-          <w:rFonts w:ascii="Courier New" w:eastAsia="Times New Roman" w:hAnsi="Courier New" w:cs="Courier New"/>
-          <w:color w:val="CC7832"/>
-          <w:sz w:val="20"/>
-          <w:szCs w:val="20"/>
-          <w:lang w:bidi="he-IL"/>
-        </w:rPr>
-        <w:t xml:space="preserve">for </w:t>
-      </w:r>
-      <w:proofErr w:type="spellStart"/>
-      <w:r>
-        <w:rPr>
-          <w:rFonts w:ascii="Courier New" w:eastAsia="Times New Roman" w:hAnsi="Courier New" w:cs="Courier New"/>
-          <w:color w:val="A9B7C6"/>
-          <w:sz w:val="20"/>
-          <w:szCs w:val="20"/>
-          <w:lang w:bidi="he-IL"/>
-        </w:rPr>
-        <w:t>i</w:t>
-      </w:r>
-      <w:proofErr w:type="spellEnd"/>
-      <w:r>
-        <w:rPr>
-          <w:rFonts w:ascii="Courier New" w:eastAsia="Times New Roman" w:hAnsi="Courier New" w:cs="Courier New"/>
-          <w:color w:val="A9B7C6"/>
-          <w:sz w:val="20"/>
-          <w:szCs w:val="20"/>
-          <w:lang w:bidi="he-IL"/>
-        </w:rPr>
-        <w:t xml:space="preserve"> </w:t>
-      </w:r>
-      <w:r>
-        <w:rPr>
-          <w:rFonts w:ascii="Courier New" w:eastAsia="Times New Roman" w:hAnsi="Courier New" w:cs="Courier New"/>
-          <w:color w:val="CC7832"/>
-          <w:sz w:val="20"/>
-          <w:szCs w:val="20"/>
-          <w:lang w:bidi="he-IL"/>
-        </w:rPr>
-        <w:t xml:space="preserve">in </w:t>
-      </w:r>
-      <w:r>
-        <w:rPr>
-          <w:rFonts w:ascii="Courier New" w:eastAsia="Times New Roman" w:hAnsi="Courier New" w:cs="Courier New"/>
-          <w:color w:val="8888C6"/>
-          <w:sz w:val="20"/>
-          <w:szCs w:val="20"/>
-          <w:lang w:bidi="he-IL"/>
-        </w:rPr>
-        <w:t>range</w:t>
-      </w:r>
-      <w:r>
-        <w:rPr>
-          <w:rFonts w:ascii="Courier New" w:eastAsia="Times New Roman" w:hAnsi="Courier New" w:cs="Courier New"/>
-          <w:color w:val="A9B7C6"/>
-          <w:sz w:val="20"/>
-          <w:szCs w:val="20"/>
-          <w:lang w:bidi="he-IL"/>
-        </w:rPr>
-        <w:t>(</w:t>
-      </w:r>
-      <w:proofErr w:type="spellStart"/>
-      <w:r>
-        <w:rPr>
-          <w:rFonts w:ascii="Courier New" w:eastAsia="Times New Roman" w:hAnsi="Courier New" w:cs="Courier New"/>
-          <w:color w:val="A9B7C6"/>
-          <w:sz w:val="20"/>
-          <w:szCs w:val="20"/>
-          <w:lang w:bidi="he-IL"/>
-        </w:rPr>
-        <w:t>iter_num</w:t>
+      <w:bookmarkStart w:id="0" w:name="_GoBack"/>
+      <w:bookmarkEnd w:id="0"/>
+      <w:r>
+        <w:rPr>
+          <w:rFonts w:ascii="Courier New" w:eastAsia="Times New Roman" w:hAnsi="Courier New" w:cs="Courier New"/>
+          <w:color w:val="A9B7C6"/>
+          <w:sz w:val="20"/>
+          <w:szCs w:val="20"/>
+          <w:lang w:bidi="he-IL"/>
+        </w:rPr>
+        <w:t>ter_num</w:t>
       </w:r>
       <w:proofErr w:type="spellEnd"/>
       <w:r>
@@ -8659,7 +8744,7 @@
     </w:p>
     <w:tbl>
       <w:tblPr>
-        <w:tblStyle w:val="GridTable7Colorful"/>
+        <w:tblStyle w:val="7"/>
         <w:tblW w:w="0" w:type="auto"/>
         <w:tblLook w:val="04A0" w:firstRow="1" w:lastRow="0" w:firstColumn="1" w:lastColumn="0" w:noHBand="0" w:noVBand="1"/>
       </w:tblPr>
@@ -8939,27 +9024,7 @@
                 <w:szCs w:val="20"/>
                 <w:lang w:bidi="he-IL"/>
               </w:rPr>
-              <w:t xml:space="preserve"> </w:t>
-            </w:r>
-            <w:proofErr w:type="gramStart"/>
-            <w:r>
-              <w:rPr>
-                <w:rFonts w:cstheme="minorHAnsi"/>
-                <w:sz w:val="20"/>
-                <w:szCs w:val="20"/>
-                <w:lang w:bidi="he-IL"/>
-              </w:rPr>
-              <w:t>much</w:t>
-            </w:r>
-            <w:proofErr w:type="gramEnd"/>
-            <w:r>
-              <w:rPr>
-                <w:rFonts w:cstheme="minorHAnsi"/>
-                <w:sz w:val="20"/>
-                <w:szCs w:val="20"/>
-                <w:lang w:bidi="he-IL"/>
-              </w:rPr>
-              <w:t xml:space="preserve"> we might not converge at all</w:t>
+              <w:t xml:space="preserve"> much we might not converge at all</w:t>
             </w:r>
           </w:p>
         </w:tc>
@@ -9236,7 +9301,7 @@
 </file>
 
 <file path=word/endnotes.xml><?xml version="1.0" encoding="utf-8"?>
-<w:endnotes xmlns:wpc="http://schemas.microsoft.com/office/word/2010/wordprocessingCanvas" xmlns:cx="http://schemas.microsoft.com/office/drawing/2014/chartex" xmlns:cx1="http://schemas.microsoft.com/office/drawing/2015/9/8/chartex" xmlns:cx2="http://schemas.microsoft.com/office/drawing/2015/10/21/chartex" xmlns:cx3="http://schemas.microsoft.com/office/drawing/2016/5/9/chartex" xmlns:cx4="http://schemas.microsoft.com/office/drawing/2016/5/10/chartex" xmlns:cx5="http://schemas.microsoft.com/office/drawing/2016/5/11/chartex" xmlns:cx6="http://schemas.microsoft.com/office/drawing/2016/5/12/chartex" xmlns:cx7="http://schemas.microsoft.com/office/drawing/2016/5/13/chartex" xmlns:cx8="http://schemas.microsoft.com/office/drawing/2016/5/14/chartex" xmlns:mc="http://schemas.openxmlformats.org/markup-compatibility/2006" xmlns:aink="http://schemas.microsoft.com/office/drawing/2016/ink" xmlns:am3d="http://schemas.microsoft.com/office/drawing/2017/model3d" xmlns:o="urn:schemas-microsoft-com:office:office" xmlns:r="http://schemas.openxmlformats.org/officeDocument/2006/relationships" xmlns:m="http://schemas.openxmlformats.org/officeDocument/2006/math" xmlns:v="urn:schemas-microsoft-com:vml" xmlns:wp14="http://schemas.microsoft.com/office/word/2010/wordprocessingDrawing" xmlns:wp="http://schemas.openxmlformats.org/drawingml/2006/wordprocessingDrawing" xmlns:w10="urn:schemas-microsoft-com:office:word" xmlns:w="http://schemas.openxmlformats.org/wordprocessingml/2006/main" xmlns:w14="http://schemas.microsoft.com/office/word/2010/wordml" xmlns:w15="http://schemas.microsoft.com/office/word/2012/wordml" xmlns:w16cex="http://schemas.microsoft.com/office/word/2018/wordml/cex" xmlns:w16cid="http://schemas.microsoft.com/office/word/2016/wordml/cid" xmlns:w16="http://schemas.microsoft.com/office/word/2018/wordml" xmlns:w16sdtdh="http://schemas.microsoft.com/office/word/2020/wordml/sdtdatahash" xmlns:w16se="http://schemas.microsoft.com/office/word/2015/wordml/symex" xmlns:wpg="http://schemas.microsoft.com/office/word/2010/wordprocessingGroup" xmlns:wpi="http://schemas.microsoft.com/office/word/2010/wordprocessingInk" xmlns:wne="http://schemas.microsoft.com/office/word/2006/wordml" xmlns:wps="http://schemas.microsoft.com/office/word/2010/wordprocessingShape" mc:Ignorable="w14 w15 w16se w16cid w16 w16cex w16sdtdh wp14">
+<w:endnotes xmlns:wpc="http://schemas.microsoft.com/office/word/2010/wordprocessingCanvas" xmlns:mc="http://schemas.openxmlformats.org/markup-compatibility/2006" xmlns:o="urn:schemas-microsoft-com:office:office" xmlns:r="http://schemas.openxmlformats.org/officeDocument/2006/relationships" xmlns:m="http://schemas.openxmlformats.org/officeDocument/2006/math" xmlns:v="urn:schemas-microsoft-com:vml" xmlns:wp14="http://schemas.microsoft.com/office/word/2010/wordprocessingDrawing" xmlns:wp="http://schemas.openxmlformats.org/drawingml/2006/wordprocessingDrawing" xmlns:w10="urn:schemas-microsoft-com:office:word" xmlns:w="http://schemas.openxmlformats.org/wordprocessingml/2006/main" xmlns:w14="http://schemas.microsoft.com/office/word/2010/wordml" xmlns:w15="http://schemas.microsoft.com/office/word/2012/wordml" xmlns:wpg="http://schemas.microsoft.com/office/word/2010/wordprocessingGroup" xmlns:wpi="http://schemas.microsoft.com/office/word/2010/wordprocessingInk" xmlns:wne="http://schemas.microsoft.com/office/word/2006/wordml" xmlns:wps="http://schemas.microsoft.com/office/word/2010/wordprocessingShape" mc:Ignorable="w14 w15 wp14">
   <w:endnote w:type="separator" w:id="-1">
     <w:p>
       <w:pPr>
@@ -9261,7 +9326,7 @@
 </file>
 
 <file path=word/footnotes.xml><?xml version="1.0" encoding="utf-8"?>
-<w:footnotes xmlns:wpc="http://schemas.microsoft.com/office/word/2010/wordprocessingCanvas" xmlns:cx="http://schemas.microsoft.com/office/drawing/2014/chartex" xmlns:cx1="http://schemas.microsoft.com/office/drawing/2015/9/8/chartex" xmlns:cx2="http://schemas.microsoft.com/office/drawing/2015/10/21/chartex" xmlns:cx3="http://schemas.microsoft.com/office/drawing/2016/5/9/chartex" xmlns:cx4="http://schemas.microsoft.com/office/drawing/2016/5/10/chartex" xmlns:cx5="http://schemas.microsoft.com/office/drawing/2016/5/11/chartex" xmlns:cx6="http://schemas.microsoft.com/office/drawing/2016/5/12/chartex" xmlns:cx7="http://schemas.microsoft.com/office/drawing/2016/5/13/chartex" xmlns:cx8="http://schemas.microsoft.com/office/drawing/2016/5/14/chartex" xmlns:mc="http://schemas.openxmlformats.org/markup-compatibility/2006" xmlns:aink="http://schemas.microsoft.com/office/drawing/2016/ink" xmlns:am3d="http://schemas.microsoft.com/office/drawing/2017/model3d" xmlns:o="urn:schemas-microsoft-com:office:office" xmlns:r="http://schemas.openxmlformats.org/officeDocument/2006/relationships" xmlns:m="http://schemas.openxmlformats.org/officeDocument/2006/math" xmlns:v="urn:schemas-microsoft-com:vml" xmlns:wp14="http://schemas.microsoft.com/office/word/2010/wordprocessingDrawing" xmlns:wp="http://schemas.openxmlformats.org/drawingml/2006/wordprocessingDrawing" xmlns:w10="urn:schemas-microsoft-com:office:word" xmlns:w="http://schemas.openxmlformats.org/wordprocessingml/2006/main" xmlns:w14="http://schemas.microsoft.com/office/word/2010/wordml" xmlns:w15="http://schemas.microsoft.com/office/word/2012/wordml" xmlns:w16cex="http://schemas.microsoft.com/office/word/2018/wordml/cex" xmlns:w16cid="http://schemas.microsoft.com/office/word/2016/wordml/cid" xmlns:w16="http://schemas.microsoft.com/office/word/2018/wordml" xmlns:w16sdtdh="http://schemas.microsoft.com/office/word/2020/wordml/sdtdatahash" xmlns:w16se="http://schemas.microsoft.com/office/word/2015/wordml/symex" xmlns:wpg="http://schemas.microsoft.com/office/word/2010/wordprocessingGroup" xmlns:wpi="http://schemas.microsoft.com/office/word/2010/wordprocessingInk" xmlns:wne="http://schemas.microsoft.com/office/word/2006/wordml" xmlns:wps="http://schemas.microsoft.com/office/word/2010/wordprocessingShape" mc:Ignorable="w14 w15 w16se w16cid w16 w16cex w16sdtdh wp14">
+<w:footnotes xmlns:wpc="http://schemas.microsoft.com/office/word/2010/wordprocessingCanvas" xmlns:mc="http://schemas.openxmlformats.org/markup-compatibility/2006" xmlns:o="urn:schemas-microsoft-com:office:office" xmlns:r="http://schemas.openxmlformats.org/officeDocument/2006/relationships" xmlns:m="http://schemas.openxmlformats.org/officeDocument/2006/math" xmlns:v="urn:schemas-microsoft-com:vml" xmlns:wp14="http://schemas.microsoft.com/office/word/2010/wordprocessingDrawing" xmlns:wp="http://schemas.openxmlformats.org/drawingml/2006/wordprocessingDrawing" xmlns:w10="urn:schemas-microsoft-com:office:word" xmlns:w="http://schemas.openxmlformats.org/wordprocessingml/2006/main" xmlns:w14="http://schemas.microsoft.com/office/word/2010/wordml" xmlns:w15="http://schemas.microsoft.com/office/word/2012/wordml" xmlns:wpg="http://schemas.microsoft.com/office/word/2010/wordprocessingGroup" xmlns:wpi="http://schemas.microsoft.com/office/word/2010/wordprocessingInk" xmlns:wne="http://schemas.microsoft.com/office/word/2006/wordml" xmlns:wps="http://schemas.microsoft.com/office/word/2010/wordprocessingShape" mc:Ignorable="w14 w15 wp14">
   <w:footnote w:type="separator" w:id="-1">
     <w:p>
       <w:pPr>
@@ -9286,10 +9351,10 @@
 </file>
 
 <file path=word/header1.xml><?xml version="1.0" encoding="utf-8"?>
-<w:hdr xmlns:wpc="http://schemas.microsoft.com/office/word/2010/wordprocessingCanvas" xmlns:cx="http://schemas.microsoft.com/office/drawing/2014/chartex" xmlns:cx1="http://schemas.microsoft.com/office/drawing/2015/9/8/chartex" xmlns:cx2="http://schemas.microsoft.com/office/drawing/2015/10/21/chartex" xmlns:cx3="http://schemas.microsoft.com/office/drawing/2016/5/9/chartex" xmlns:cx4="http://schemas.microsoft.com/office/drawing/2016/5/10/chartex" xmlns:cx5="http://schemas.microsoft.com/office/drawing/2016/5/11/chartex" xmlns:cx6="http://schemas.microsoft.com/office/drawing/2016/5/12/chartex" xmlns:cx7="http://schemas.microsoft.com/office/drawing/2016/5/13/chartex" xmlns:cx8="http://schemas.microsoft.com/office/drawing/2016/5/14/chartex" xmlns:mc="http://schemas.openxmlformats.org/markup-compatibility/2006" xmlns:aink="http://schemas.microsoft.com/office/drawing/2016/ink" xmlns:am3d="http://schemas.microsoft.com/office/drawing/2017/model3d" xmlns:o="urn:schemas-microsoft-com:office:office" xmlns:r="http://schemas.openxmlformats.org/officeDocument/2006/relationships" xmlns:m="http://schemas.openxmlformats.org/officeDocument/2006/math" xmlns:v="urn:schemas-microsoft-com:vml" xmlns:wp14="http://schemas.microsoft.com/office/word/2010/wordprocessingDrawing" xmlns:wp="http://schemas.openxmlformats.org/drawingml/2006/wordprocessingDrawing" xmlns:w10="urn:schemas-microsoft-com:office:word" xmlns:w="http://schemas.openxmlformats.org/wordprocessingml/2006/main" xmlns:w14="http://schemas.microsoft.com/office/word/2010/wordml" xmlns:w15="http://schemas.microsoft.com/office/word/2012/wordml" xmlns:w16cex="http://schemas.microsoft.com/office/word/2018/wordml/cex" xmlns:w16cid="http://schemas.microsoft.com/office/word/2016/wordml/cid" xmlns:w16="http://schemas.microsoft.com/office/word/2018/wordml" xmlns:w16sdtdh="http://schemas.microsoft.com/office/word/2020/wordml/sdtdatahash" xmlns:w16se="http://schemas.microsoft.com/office/word/2015/wordml/symex" xmlns:wpg="http://schemas.microsoft.com/office/word/2010/wordprocessingGroup" xmlns:wpi="http://schemas.microsoft.com/office/word/2010/wordprocessingInk" xmlns:wne="http://schemas.microsoft.com/office/word/2006/wordml" xmlns:wps="http://schemas.microsoft.com/office/word/2010/wordprocessingShape" mc:Ignorable="w14 w15 w16se w16cid w16 w16cex w16sdtdh wp14">
+<w:hdr xmlns:wpc="http://schemas.microsoft.com/office/word/2010/wordprocessingCanvas" xmlns:mc="http://schemas.openxmlformats.org/markup-compatibility/2006" xmlns:o="urn:schemas-microsoft-com:office:office" xmlns:r="http://schemas.openxmlformats.org/officeDocument/2006/relationships" xmlns:m="http://schemas.openxmlformats.org/officeDocument/2006/math" xmlns:v="urn:schemas-microsoft-com:vml" xmlns:wp14="http://schemas.microsoft.com/office/word/2010/wordprocessingDrawing" xmlns:wp="http://schemas.openxmlformats.org/drawingml/2006/wordprocessingDrawing" xmlns:w10="urn:schemas-microsoft-com:office:word" xmlns:w="http://schemas.openxmlformats.org/wordprocessingml/2006/main" xmlns:w14="http://schemas.microsoft.com/office/word/2010/wordml" xmlns:w15="http://schemas.microsoft.com/office/word/2012/wordml" xmlns:wpg="http://schemas.microsoft.com/office/word/2010/wordprocessingGroup" xmlns:wpi="http://schemas.microsoft.com/office/word/2010/wordprocessingInk" xmlns:wne="http://schemas.microsoft.com/office/word/2006/wordml" xmlns:wps="http://schemas.microsoft.com/office/word/2010/wordprocessingShape" mc:Ignorable="w14 w15 wp14">
   <w:p>
     <w:pPr>
-      <w:pStyle w:val="Header"/>
+      <w:pStyle w:val="a3"/>
     </w:pPr>
     <w:r>
       <w:t xml:space="preserve">Tomer Bar </w:t>
@@ -9311,7 +9376,7 @@
 </file>
 
 <file path=word/styles.xml><?xml version="1.0" encoding="utf-8"?>
-<w:styles xmlns:mc="http://schemas.openxmlformats.org/markup-compatibility/2006" xmlns:r="http://schemas.openxmlformats.org/officeDocument/2006/relationships" xmlns:w="http://schemas.openxmlformats.org/wordprocessingml/2006/main" xmlns:w14="http://schemas.microsoft.com/office/word/2010/wordml" xmlns:w15="http://schemas.microsoft.com/office/word/2012/wordml" xmlns:w16cex="http://schemas.microsoft.com/office/word/2018/wordml/cex" xmlns:w16cid="http://schemas.microsoft.com/office/word/2016/wordml/cid" xmlns:w16="http://schemas.microsoft.com/office/word/2018/wordml" xmlns:w16sdtdh="http://schemas.microsoft.com/office/word/2020/wordml/sdtdatahash" xmlns:w16se="http://schemas.microsoft.com/office/word/2015/wordml/symex" mc:Ignorable="w14 w15 w16se w16cid w16 w16cex w16sdtdh">
+<w:styles xmlns:mc="http://schemas.openxmlformats.org/markup-compatibility/2006" xmlns:r="http://schemas.openxmlformats.org/officeDocument/2006/relationships" xmlns:w="http://schemas.openxmlformats.org/wordprocessingml/2006/main" xmlns:w14="http://schemas.microsoft.com/office/word/2010/wordml" xmlns:w15="http://schemas.microsoft.com/office/word/2012/wordml" mc:Ignorable="w14 w15">
   <w:docDefaults>
     <w:rPrDefault>
       <w:rPr>
@@ -9327,7 +9392,7 @@
       </w:pPr>
     </w:pPrDefault>
   </w:docDefaults>
-  <w:latentStyles w:defLockedState="0" w:defUIPriority="99" w:defSemiHidden="0" w:defUnhideWhenUsed="0" w:defQFormat="0" w:count="376">
+  <w:latentStyles w:defLockedState="0" w:defUIPriority="99" w:defSemiHidden="0" w:defUnhideWhenUsed="0" w:defQFormat="0" w:count="371">
     <w:lsdException w:name="Normal" w:uiPriority="0" w:qFormat="1"/>
     <w:lsdException w:name="heading 1" w:uiPriority="9" w:qFormat="1"/>
     <w:lsdException w:name="heading 2" w:semiHidden="1" w:uiPriority="9" w:unhideWhenUsed="1" w:qFormat="1"/>
@@ -9433,6 +9498,7 @@
     <w:lsdException w:name="HTML Sample" w:semiHidden="1" w:unhideWhenUsed="1"/>
     <w:lsdException w:name="HTML Typewriter" w:semiHidden="1" w:unhideWhenUsed="1"/>
     <w:lsdException w:name="HTML Variable" w:semiHidden="1" w:unhideWhenUsed="1"/>
+    <w:lsdException w:name="Normal Table" w:semiHidden="1" w:unhideWhenUsed="1"/>
     <w:lsdException w:name="annotation subject" w:semiHidden="1" w:unhideWhenUsed="1"/>
     <w:lsdException w:name="No List" w:semiHidden="1" w:unhideWhenUsed="1"/>
     <w:lsdException w:name="Outline List 1" w:semiHidden="1" w:unhideWhenUsed="1"/>
@@ -9475,8 +9541,11 @@
     <w:lsdException w:name="Table Contemporary" w:semiHidden="1" w:unhideWhenUsed="1"/>
     <w:lsdException w:name="Table Elegant" w:semiHidden="1" w:unhideWhenUsed="1"/>
     <w:lsdException w:name="Table Professional" w:semiHidden="1" w:unhideWhenUsed="1"/>
+    <w:lsdException w:name="Table Subtle 1" w:semiHidden="1" w:unhideWhenUsed="1"/>
     <w:lsdException w:name="Table Subtle 2" w:semiHidden="1" w:unhideWhenUsed="1"/>
     <w:lsdException w:name="Table Web 1" w:semiHidden="1" w:unhideWhenUsed="1"/>
+    <w:lsdException w:name="Table Web 2" w:semiHidden="1" w:unhideWhenUsed="1"/>
+    <w:lsdException w:name="Table Web 3" w:semiHidden="1" w:unhideWhenUsed="1"/>
     <w:lsdException w:name="Balloon Text" w:semiHidden="1" w:unhideWhenUsed="1"/>
     <w:lsdException w:name="Table Grid" w:uiPriority="39"/>
     <w:lsdException w:name="Table Theme" w:semiHidden="1" w:unhideWhenUsed="1"/>
@@ -9695,23 +9764,18 @@
     <w:lsdException w:name="List Table 5 Dark Accent 6" w:uiPriority="50"/>
     <w:lsdException w:name="List Table 6 Colorful Accent 6" w:uiPriority="51"/>
     <w:lsdException w:name="List Table 7 Colorful Accent 6" w:uiPriority="52"/>
-    <w:lsdException w:name="Mention" w:semiHidden="1" w:unhideWhenUsed="1"/>
-    <w:lsdException w:name="Smart Hyperlink" w:semiHidden="1" w:unhideWhenUsed="1"/>
-    <w:lsdException w:name="Hashtag" w:semiHidden="1" w:unhideWhenUsed="1"/>
-    <w:lsdException w:name="Unresolved Mention" w:semiHidden="1" w:unhideWhenUsed="1"/>
-    <w:lsdException w:name="Smart Link" w:semiHidden="1" w:unhideWhenUsed="1"/>
   </w:latentStyles>
-  <w:style w:type="paragraph" w:default="1" w:styleId="Normal">
+  <w:style w:type="paragraph" w:default="1" w:styleId="a">
     <w:name w:val="Normal"/>
     <w:qFormat/>
   </w:style>
-  <w:style w:type="character" w:default="1" w:styleId="DefaultParagraphFont">
+  <w:style w:type="character" w:default="1" w:styleId="a0">
     <w:name w:val="Default Paragraph Font"/>
     <w:uiPriority w:val="1"/>
     <w:semiHidden/>
     <w:unhideWhenUsed/>
   </w:style>
-  <w:style w:type="table" w:default="1" w:styleId="TableNormal">
+  <w:style w:type="table" w:default="1" w:styleId="a1">
     <w:name w:val="Normal Table"/>
     <w:uiPriority w:val="99"/>
     <w:semiHidden/>
@@ -9726,16 +9790,16 @@
       </w:tblCellMar>
     </w:tblPr>
   </w:style>
-  <w:style w:type="numbering" w:default="1" w:styleId="NoList">
+  <w:style w:type="numbering" w:default="1" w:styleId="a2">
     <w:name w:val="No List"/>
     <w:uiPriority w:val="99"/>
     <w:semiHidden/>
     <w:unhideWhenUsed/>
   </w:style>
-  <w:style w:type="paragraph" w:styleId="Header">
+  <w:style w:type="paragraph" w:styleId="a3">
     <w:name w:val="header"/>
-    <w:basedOn w:val="Normal"/>
-    <w:link w:val="HeaderChar"/>
+    <w:basedOn w:val="a"/>
+    <w:link w:val="a4"/>
     <w:uiPriority w:val="99"/>
     <w:unhideWhenUsed/>
     <w:rsid w:val="00AE2BC2"/>
@@ -9747,17 +9811,17 @@
       <w:spacing w:after="0" w:line="240" w:lineRule="auto"/>
     </w:pPr>
   </w:style>
-  <w:style w:type="character" w:customStyle="1" w:styleId="HeaderChar">
-    <w:name w:val="Header Char"/>
-    <w:basedOn w:val="DefaultParagraphFont"/>
-    <w:link w:val="Header"/>
+  <w:style w:type="character" w:customStyle="1" w:styleId="a4">
+    <w:name w:val="כותרת עליונה תו"/>
+    <w:basedOn w:val="a0"/>
+    <w:link w:val="a3"/>
     <w:uiPriority w:val="99"/>
     <w:rsid w:val="00AE2BC2"/>
   </w:style>
-  <w:style w:type="paragraph" w:styleId="Footer">
+  <w:style w:type="paragraph" w:styleId="a5">
     <w:name w:val="footer"/>
-    <w:basedOn w:val="Normal"/>
-    <w:link w:val="FooterChar"/>
+    <w:basedOn w:val="a"/>
+    <w:link w:val="a6"/>
     <w:uiPriority w:val="99"/>
     <w:unhideWhenUsed/>
     <w:rsid w:val="00AE2BC2"/>
@@ -9769,16 +9833,16 @@
       <w:spacing w:after="0" w:line="240" w:lineRule="auto"/>
     </w:pPr>
   </w:style>
-  <w:style w:type="character" w:customStyle="1" w:styleId="FooterChar">
-    <w:name w:val="Footer Char"/>
-    <w:basedOn w:val="DefaultParagraphFont"/>
-    <w:link w:val="Footer"/>
+  <w:style w:type="character" w:customStyle="1" w:styleId="a6">
+    <w:name w:val="כותרת תחתונה תו"/>
+    <w:basedOn w:val="a0"/>
+    <w:link w:val="a5"/>
     <w:uiPriority w:val="99"/>
     <w:rsid w:val="00AE2BC2"/>
   </w:style>
-  <w:style w:type="character" w:styleId="PlaceholderText">
+  <w:style w:type="character" w:styleId="a7">
     <w:name w:val="Placeholder Text"/>
-    <w:basedOn w:val="DefaultParagraphFont"/>
+    <w:basedOn w:val="a0"/>
     <w:uiPriority w:val="99"/>
     <w:semiHidden/>
     <w:rsid w:val="001F2274"/>
@@ -9786,10 +9850,10 @@
       <w:color w:val="808080"/>
     </w:rPr>
   </w:style>
-  <w:style w:type="paragraph" w:styleId="HTMLPreformatted">
+  <w:style w:type="paragraph" w:styleId="HTML">
     <w:name w:val="HTML Preformatted"/>
-    <w:basedOn w:val="Normal"/>
-    <w:link w:val="HTMLPreformattedChar"/>
+    <w:basedOn w:val="a"/>
+    <w:link w:val="HTML0"/>
     <w:uiPriority w:val="99"/>
     <w:unhideWhenUsed/>
     <w:rsid w:val="005F386D"/>
@@ -9820,10 +9884,10 @@
       <w:szCs w:val="20"/>
     </w:rPr>
   </w:style>
-  <w:style w:type="character" w:customStyle="1" w:styleId="HTMLPreformattedChar">
-    <w:name w:val="HTML Preformatted Char"/>
-    <w:basedOn w:val="DefaultParagraphFont"/>
-    <w:link w:val="HTMLPreformatted"/>
+  <w:style w:type="character" w:customStyle="1" w:styleId="HTML0">
+    <w:name w:val="HTML מעוצב מראש תו"/>
+    <w:basedOn w:val="a0"/>
+    <w:link w:val="HTML"/>
     <w:uiPriority w:val="99"/>
     <w:rsid w:val="005F386D"/>
     <w:rPr>
@@ -9832,9 +9896,9 @@
       <w:szCs w:val="20"/>
     </w:rPr>
   </w:style>
-  <w:style w:type="paragraph" w:styleId="ListParagraph">
+  <w:style w:type="paragraph" w:styleId="a8">
     <w:name w:val="List Paragraph"/>
-    <w:basedOn w:val="Normal"/>
+    <w:basedOn w:val="a"/>
     <w:uiPriority w:val="34"/>
     <w:qFormat/>
     <w:rsid w:val="00842596"/>
@@ -9843,15 +9907,16 @@
       <w:contextualSpacing/>
     </w:pPr>
   </w:style>
-  <w:style w:type="table" w:styleId="TableGrid">
+  <w:style w:type="table" w:styleId="a9">
     <w:name w:val="Table Grid"/>
-    <w:basedOn w:val="TableNormal"/>
+    <w:basedOn w:val="a1"/>
     <w:uiPriority w:val="39"/>
     <w:rsid w:val="00842596"/>
     <w:pPr>
       <w:spacing w:after="0" w:line="240" w:lineRule="auto"/>
     </w:pPr>
     <w:tblPr>
+      <w:tblInd w:w="0" w:type="dxa"/>
       <w:tblBorders>
         <w:top w:val="single" w:sz="4" w:space="0" w:color="auto"/>
         <w:left w:val="single" w:sz="4" w:space="0" w:color="auto"/>
@@ -9860,11 +9925,17 @@
         <w:insideH w:val="single" w:sz="4" w:space="0" w:color="auto"/>
         <w:insideV w:val="single" w:sz="4" w:space="0" w:color="auto"/>
       </w:tblBorders>
+      <w:tblCellMar>
+        <w:top w:w="0" w:type="dxa"/>
+        <w:left w:w="108" w:type="dxa"/>
+        <w:bottom w:w="0" w:type="dxa"/>
+        <w:right w:w="108" w:type="dxa"/>
+      </w:tblCellMar>
     </w:tblPr>
   </w:style>
-  <w:style w:type="table" w:styleId="GridTable7Colorful">
+  <w:style w:type="table" w:styleId="7">
     <w:name w:val="Grid Table 7 Colorful"/>
-    <w:basedOn w:val="TableNormal"/>
+    <w:basedOn w:val="a1"/>
     <w:uiPriority w:val="52"/>
     <w:rsid w:val="002A44A7"/>
     <w:pPr>
@@ -9876,6 +9947,7 @@
     <w:tblPr>
       <w:tblStyleRowBandSize w:val="1"/>
       <w:tblStyleColBandSize w:val="1"/>
+      <w:tblInd w:w="0" w:type="dxa"/>
       <w:tblBorders>
         <w:top w:val="single" w:sz="4" w:space="0" w:color="666666" w:themeColor="text1" w:themeTint="99"/>
         <w:left w:val="single" w:sz="4" w:space="0" w:color="666666" w:themeColor="text1" w:themeTint="99"/>
@@ -9884,6 +9956,12 @@
         <w:insideH w:val="single" w:sz="4" w:space="0" w:color="666666" w:themeColor="text1" w:themeTint="99"/>
         <w:insideV w:val="single" w:sz="4" w:space="0" w:color="666666" w:themeColor="text1" w:themeTint="99"/>
       </w:tblBorders>
+      <w:tblCellMar>
+        <w:top w:w="0" w:type="dxa"/>
+        <w:left w:w="108" w:type="dxa"/>
+        <w:bottom w:w="0" w:type="dxa"/>
+        <w:right w:w="108" w:type="dxa"/>
+      </w:tblCellMar>
     </w:tblPr>
     <w:tblStylePr w:type="firstRow">
       <w:rPr>

</xml_diff>